<commit_message>
01:20 Unit 18 (Lv7~8)
</commit_message>
<xml_diff>
--- a/KKH/20190927/Word.docx
+++ b/KKH/20190927/Word.docx
@@ -57,16 +57,6 @@
         <w:tab/>
         <w:tab/>
         <w:tab/>
-      </w:r>
-      <w:r>
-        <w:rPr>
-          <w:rFonts w:ascii="맑은 고딕" w:hAnsi="맑은 고딕" w:cs="맑은 고딕" w:eastAsia="맑은 고딕"/>
-          <w:color w:val="auto"/>
-          <w:spacing w:val="0"/>
-          <w:position w:val="0"/>
-          <w:sz w:val="20"/>
-          <w:shd w:fill="auto" w:val="clear"/>
-        </w:rPr>
         <w:t xml:space="preserve">주말</w:t>
       </w:r>
     </w:p>
@@ -492,6 +482,48 @@
           <w:shd w:fill="auto" w:val="clear"/>
         </w:rPr>
       </w:pPr>
+      <w:r>
+        <w:rPr>
+          <w:rFonts w:ascii="맑은 고딕" w:hAnsi="맑은 고딕" w:cs="맑은 고딕" w:eastAsia="맑은 고딕"/>
+          <w:color w:val="auto"/>
+          <w:spacing w:val="0"/>
+          <w:position w:val="0"/>
+          <w:sz w:val="20"/>
+          <w:shd w:fill="auto" w:val="clear"/>
+        </w:rPr>
+        <w:t xml:space="preserve">solace</w:t>
+        <w:tab/>
+        <w:tab/>
+        <w:tab/>
+        <w:tab/>
+        <w:tab/>
+      </w:r>
+      <w:r>
+        <w:rPr>
+          <w:rFonts w:ascii="맑은 고딕" w:hAnsi="맑은 고딕" w:cs="맑은 고딕" w:eastAsia="맑은 고딕"/>
+          <w:color w:val="auto"/>
+          <w:spacing w:val="0"/>
+          <w:position w:val="0"/>
+          <w:sz w:val="20"/>
+          <w:shd w:fill="auto" w:val="clear"/>
+        </w:rPr>
+        <w:t xml:space="preserve">위안, 위로</w:t>
+      </w:r>
+    </w:p>
+    <w:p>
+      <w:pPr>
+        <w:spacing w:before="0" w:after="200" w:line="276"/>
+        <w:ind w:right="0" w:left="0" w:firstLine="0"/>
+        <w:jc w:val="left"/>
+        <w:rPr>
+          <w:rFonts w:ascii="맑은 고딕" w:hAnsi="맑은 고딕" w:cs="맑은 고딕" w:eastAsia="맑은 고딕"/>
+          <w:color w:val="auto"/>
+          <w:spacing w:val="0"/>
+          <w:position w:val="0"/>
+          <w:sz w:val="20"/>
+          <w:shd w:fill="auto" w:val="clear"/>
+        </w:rPr>
+      </w:pPr>
     </w:p>
     <w:p>
       <w:pPr>
@@ -574,16 +606,6 @@
         </w:rPr>
         <w:t xml:space="preserve">Let me know tomorrow if you can come.</w:t>
         <w:tab/>
-      </w:r>
-      <w:r>
-        <w:rPr>
-          <w:rFonts w:ascii="맑은 고딕" w:hAnsi="맑은 고딕" w:cs="맑은 고딕" w:eastAsia="맑은 고딕"/>
-          <w:color w:val="auto"/>
-          <w:spacing w:val="0"/>
-          <w:position w:val="0"/>
-          <w:sz w:val="20"/>
-          <w:shd w:fill="auto" w:val="clear"/>
-        </w:rPr>
         <w:t xml:space="preserve">참석 여부를 내일 알려줘.</w:t>
       </w:r>
     </w:p>
@@ -627,19 +649,7 @@
           <w:sz w:val="20"/>
           <w:shd w:fill="auto" w:val="clear"/>
         </w:rPr>
-        <w:t xml:space="preserve">I'll have to + V(</w:t>
-      </w:r>
-      <w:r>
-        <w:rPr>
-          <w:rFonts w:ascii="맑은 고딕" w:hAnsi="맑은 고딕" w:cs="맑은 고딕" w:eastAsia="맑은 고딕"/>
-          <w:b/>
-          <w:color w:val="auto"/>
-          <w:spacing w:val="0"/>
-          <w:position w:val="0"/>
-          <w:sz w:val="20"/>
-          <w:shd w:fill="auto" w:val="clear"/>
-        </w:rPr>
-        <w:t xml:space="preserve">동사원형)</w:t>
+        <w:t xml:space="preserve">I'll have to + V(동사원형)</w:t>
         <w:tab/>
         <w:t xml:space="preserve">저는 ~해야만 할 거에요.</w:t>
       </w:r>

</xml_diff>